<commit_message>
for testing bank levy, admin review and equit adjustment when user is not disputing arrears
</commit_message>
<xml_diff>
--- a/docassemble/DeadBrokeDads2/data/templates/administrative_review.docx
+++ b/docassemble/DeadBrokeDads2/data/templates/administrative_review.docx
@@ -431,82 +431,91 @@
         <w:t>}</w:t>
       </w:r>
       <w:r>
+        <w:t>{</w:t>
+      </w:r>
+      <w:r>
+        <w:t>{</w:t>
+      </w:r>
+      <w:r>
+        <w:t xml:space="preserve"> </w:t>
+      </w:r>
+      <w:proofErr w:type="spellStart"/>
+      <w:r>
+        <w:t>client.cell</w:t>
+      </w:r>
+      <w:r>
+        <w:t>phone</w:t>
+      </w:r>
+      <w:proofErr w:type="spellEnd"/>
+      <w:r>
+        <w:t xml:space="preserve"> </w:t>
+      </w:r>
+      <w:r>
+        <w:t>}</w:t>
+      </w:r>
+      <w:r>
+        <w:t>}</w:t>
+      </w:r>
+      <w:r>
+        <w:t xml:space="preserve"> (cell)</w:t>
+      </w:r>
+      <w:r>
+        <w:t xml:space="preserve">{% </w:t>
+      </w:r>
+      <w:proofErr w:type="spellStart"/>
+      <w:r>
+        <w:t>end</w:t>
+      </w:r>
+      <w:r>
+        <w:t>if</w:t>
+      </w:r>
+      <w:proofErr w:type="spellEnd"/>
+      <w:r>
+        <w:t xml:space="preserve"> %</w:t>
+      </w:r>
+      <w:r>
+        <w:t xml:space="preserve">} {% if </w:t>
+      </w:r>
+      <w:proofErr w:type="spellStart"/>
+      <w:r>
+        <w:t>client.home</w:t>
+      </w:r>
+      <w:r>
+        <w:t>phone</w:t>
+      </w:r>
+      <w:proofErr w:type="spellEnd"/>
+      <w:r>
+        <w:t xml:space="preserve"> is defined</w:t>
+      </w:r>
+      <w:r>
+        <w:t xml:space="preserve"> </w:t>
+      </w:r>
+      <w:r>
+        <w:t>%</w:t>
+      </w:r>
+      <w:r>
+        <w:t>}</w:t>
+      </w:r>
+      <w:r>
         <w:t xml:space="preserve"> {</w:t>
       </w:r>
       <w:r>
         <w:t>{</w:t>
       </w:r>
+      <w:r>
+        <w:t xml:space="preserve"> </w:t>
+      </w:r>
       <w:proofErr w:type="spellStart"/>
       <w:r>
-        <w:t>client.cell</w:t>
+        <w:t>client.home</w:t>
       </w:r>
       <w:r>
         <w:t>phone</w:t>
       </w:r>
       <w:proofErr w:type="spellEnd"/>
       <w:r>
-        <w:t>}</w:t>
-      </w:r>
-      <w:r>
-        <w:t>}</w:t>
-      </w:r>
-      <w:r>
-        <w:t xml:space="preserve"> (cell)</w:t>
-      </w:r>
-      <w:r>
         <w:t xml:space="preserve"> </w:t>
       </w:r>
-      <w:r>
-        <w:t xml:space="preserve">{% </w:t>
-      </w:r>
-      <w:proofErr w:type="spellStart"/>
-      <w:r>
-        <w:t>end</w:t>
-      </w:r>
-      <w:r>
-        <w:t>if</w:t>
-      </w:r>
-      <w:proofErr w:type="spellEnd"/>
-      <w:r>
-        <w:t xml:space="preserve"> %</w:t>
-      </w:r>
-      <w:r>
-        <w:t xml:space="preserve">} {% if </w:t>
-      </w:r>
-      <w:proofErr w:type="spellStart"/>
-      <w:r>
-        <w:t>client.home</w:t>
-      </w:r>
-      <w:r>
-        <w:t>phone</w:t>
-      </w:r>
-      <w:proofErr w:type="spellEnd"/>
-      <w:r>
-        <w:t xml:space="preserve"> is defined</w:t>
-      </w:r>
-      <w:r>
-        <w:t xml:space="preserve"> </w:t>
-      </w:r>
-      <w:r>
-        <w:t>%</w:t>
-      </w:r>
-      <w:r>
-        <w:t>}</w:t>
-      </w:r>
-      <w:r>
-        <w:t xml:space="preserve"> {</w:t>
-      </w:r>
-      <w:r>
-        <w:t>{</w:t>
-      </w:r>
-      <w:proofErr w:type="spellStart"/>
-      <w:r>
-        <w:t>client.home</w:t>
-      </w:r>
-      <w:r>
-        <w:t>phone</w:t>
-      </w:r>
-      <w:proofErr w:type="spellEnd"/>
       <w:r>
         <w:t>}</w:t>
       </w:r>
@@ -898,127 +907,40 @@
                 <w:spacing w:val="-10"/>
                 <w:sz w:val="25"/>
                 <w:szCs w:val="25"/>
+                <w:lang w:val="es-PR"/>
               </w:rPr>
             </w:pPr>
-            <w:proofErr w:type="spellStart"/>
             <w:r>
               <w:rPr>
                 <w:rFonts w:ascii="Garamond" w:hAnsi="Garamond" w:cs="Garamond"/>
                 <w:spacing w:val="-10"/>
                 <w:sz w:val="25"/>
                 <w:szCs w:val="25"/>
+                <w:lang w:val="es-PR"/>
               </w:rPr>
               <w:t>Importante</w:t>
             </w:r>
-            <w:proofErr w:type="spellEnd"/>
+            <w:proofErr w:type="gramStart"/>
             <w:r>
               <w:rPr>
                 <w:rFonts w:ascii="Garamond" w:hAnsi="Garamond" w:cs="Garamond"/>
                 <w:spacing w:val="-10"/>
                 <w:sz w:val="25"/>
                 <w:szCs w:val="25"/>
-              </w:rPr>
-              <w:t xml:space="preserve">! </w:t>
-            </w:r>
-            <w:proofErr w:type="spellStart"/>
+                <w:lang w:val="es-PR"/>
+              </w:rPr>
+              <w:t>!</w:t>
+            </w:r>
+            <w:proofErr w:type="gramEnd"/>
             <w:r>
               <w:rPr>
                 <w:rFonts w:ascii="Garamond" w:hAnsi="Garamond" w:cs="Garamond"/>
                 <w:spacing w:val="-10"/>
                 <w:sz w:val="25"/>
                 <w:szCs w:val="25"/>
-              </w:rPr>
-              <w:t>Por</w:t>
-            </w:r>
-            <w:proofErr w:type="spellEnd"/>
-            <w:r>
-              <w:rPr>
-                <w:rFonts w:ascii="Garamond" w:hAnsi="Garamond" w:cs="Garamond"/>
-                <w:spacing w:val="-10"/>
-                <w:sz w:val="25"/>
-                <w:szCs w:val="25"/>
-              </w:rPr>
-              <w:t xml:space="preserve"> favor </w:t>
-            </w:r>
-            <w:proofErr w:type="spellStart"/>
-            <w:r>
-              <w:rPr>
-                <w:rFonts w:ascii="Garamond" w:hAnsi="Garamond" w:cs="Garamond"/>
-                <w:spacing w:val="-10"/>
-                <w:sz w:val="25"/>
-                <w:szCs w:val="25"/>
-              </w:rPr>
-              <w:t>haga</w:t>
-            </w:r>
-            <w:proofErr w:type="spellEnd"/>
-            <w:r>
-              <w:rPr>
-                <w:rFonts w:ascii="Garamond" w:hAnsi="Garamond" w:cs="Garamond"/>
-                <w:spacing w:val="-10"/>
-                <w:sz w:val="25"/>
-                <w:szCs w:val="25"/>
-              </w:rPr>
-              <w:t xml:space="preserve"> </w:t>
-            </w:r>
-            <w:proofErr w:type="spellStart"/>
-            <w:r>
-              <w:rPr>
-                <w:rFonts w:ascii="Garamond" w:hAnsi="Garamond" w:cs="Garamond"/>
-                <w:spacing w:val="-10"/>
-                <w:sz w:val="25"/>
-                <w:szCs w:val="25"/>
-              </w:rPr>
-              <w:t>traducir</w:t>
-            </w:r>
-            <w:proofErr w:type="spellEnd"/>
-            <w:r>
-              <w:rPr>
-                <w:rFonts w:ascii="Garamond" w:hAnsi="Garamond" w:cs="Garamond"/>
-                <w:spacing w:val="-10"/>
-                <w:sz w:val="25"/>
-                <w:szCs w:val="25"/>
-              </w:rPr>
-              <w:t xml:space="preserve"> </w:t>
-            </w:r>
-            <w:proofErr w:type="spellStart"/>
-            <w:r>
-              <w:rPr>
-                <w:rFonts w:ascii="Garamond" w:hAnsi="Garamond" w:cs="Garamond"/>
-                <w:spacing w:val="-10"/>
-                <w:sz w:val="25"/>
-                <w:szCs w:val="25"/>
-              </w:rPr>
-              <w:t>este</w:t>
-            </w:r>
-            <w:proofErr w:type="spellEnd"/>
-            <w:r>
-              <w:rPr>
-                <w:rFonts w:ascii="Garamond" w:hAnsi="Garamond" w:cs="Garamond"/>
-                <w:spacing w:val="-10"/>
-                <w:sz w:val="25"/>
-                <w:szCs w:val="25"/>
-              </w:rPr>
-              <w:t xml:space="preserve"> aviso </w:t>
-            </w:r>
-            <w:proofErr w:type="spellStart"/>
-            <w:r>
-              <w:rPr>
-                <w:rFonts w:ascii="Garamond" w:hAnsi="Garamond" w:cs="Garamond"/>
-                <w:spacing w:val="-10"/>
-                <w:sz w:val="25"/>
-                <w:szCs w:val="25"/>
-              </w:rPr>
-              <w:t>inmediatamente</w:t>
-            </w:r>
-            <w:proofErr w:type="spellEnd"/>
-            <w:r>
-              <w:rPr>
-                <w:rFonts w:ascii="Garamond" w:hAnsi="Garamond" w:cs="Garamond"/>
-                <w:spacing w:val="-10"/>
-                <w:sz w:val="25"/>
-                <w:szCs w:val="25"/>
-              </w:rPr>
-              <w:t>.</w:t>
+                <w:lang w:val="es-PR"/>
+              </w:rPr>
+              <w:t xml:space="preserve"> Por favor haga traducir este aviso inmediatamente.</w:t>
             </w:r>
           </w:p>
         </w:tc>
@@ -1061,8 +983,41 @@
                 <w:spacing w:val="-10"/>
                 <w:sz w:val="25"/>
                 <w:szCs w:val="25"/>
+                <w:lang w:val="es-PR"/>
               </w:rPr>
             </w:pPr>
+            <w:r>
+              <w:rPr>
+                <w:rFonts w:ascii="Garamond" w:hAnsi="Garamond" w:cs="Garamond"/>
+                <w:spacing w:val="-10"/>
+                <w:sz w:val="25"/>
+                <w:szCs w:val="25"/>
+                <w:lang w:val="es-PR"/>
+              </w:rPr>
+              <w:t>Importante</w:t>
+            </w:r>
+            <w:proofErr w:type="gramStart"/>
+            <w:r>
+              <w:rPr>
+                <w:rFonts w:ascii="Garamond" w:hAnsi="Garamond" w:cs="Garamond"/>
+                <w:spacing w:val="-10"/>
+                <w:sz w:val="25"/>
+                <w:szCs w:val="25"/>
+                <w:lang w:val="es-PR"/>
+              </w:rPr>
+              <w:t>!</w:t>
+            </w:r>
+            <w:proofErr w:type="gramEnd"/>
+            <w:r>
+              <w:rPr>
+                <w:rFonts w:ascii="Garamond" w:hAnsi="Garamond" w:cs="Garamond"/>
+                <w:spacing w:val="-10"/>
+                <w:sz w:val="25"/>
+                <w:szCs w:val="25"/>
+                <w:lang w:val="es-PR"/>
+              </w:rPr>
+              <w:t xml:space="preserve"> </w:t>
+            </w:r>
             <w:proofErr w:type="spellStart"/>
             <w:r>
               <w:rPr>
@@ -1070,8 +1025,9 @@
                 <w:spacing w:val="-10"/>
                 <w:sz w:val="25"/>
                 <w:szCs w:val="25"/>
-              </w:rPr>
-              <w:t>Importante</w:t>
+                <w:lang w:val="es-PR"/>
+              </w:rPr>
+              <w:t>Fate</w:t>
             </w:r>
             <w:proofErr w:type="spellEnd"/>
             <w:r>
@@ -1080,8 +1036,9 @@
                 <w:spacing w:val="-10"/>
                 <w:sz w:val="25"/>
                 <w:szCs w:val="25"/>
-              </w:rPr>
-              <w:t xml:space="preserve">! Fate </w:t>
+                <w:lang w:val="es-PR"/>
+              </w:rPr>
+              <w:t xml:space="preserve"> </w:t>
             </w:r>
             <w:proofErr w:type="spellStart"/>
             <w:r>
@@ -1090,6 +1047,7 @@
                 <w:spacing w:val="-10"/>
                 <w:sz w:val="25"/>
                 <w:szCs w:val="25"/>
+                <w:lang w:val="es-PR"/>
               </w:rPr>
               <w:t>tradurre</w:t>
             </w:r>
@@ -1100,6 +1058,7 @@
                 <w:spacing w:val="-10"/>
                 <w:sz w:val="25"/>
                 <w:szCs w:val="25"/>
+                <w:lang w:val="es-PR"/>
               </w:rPr>
               <w:t xml:space="preserve"> </w:t>
             </w:r>
@@ -1110,6 +1069,7 @@
                 <w:spacing w:val="-10"/>
                 <w:sz w:val="25"/>
                 <w:szCs w:val="25"/>
+                <w:lang w:val="es-PR"/>
               </w:rPr>
               <w:t>questo</w:t>
             </w:r>
@@ -1120,6 +1080,7 @@
                 <w:spacing w:val="-10"/>
                 <w:sz w:val="25"/>
                 <w:szCs w:val="25"/>
+                <w:lang w:val="es-PR"/>
               </w:rPr>
               <w:t xml:space="preserve"> </w:t>
             </w:r>
@@ -1130,6 +1091,7 @@
                 <w:spacing w:val="-10"/>
                 <w:sz w:val="25"/>
                 <w:szCs w:val="25"/>
+                <w:lang w:val="es-PR"/>
               </w:rPr>
               <w:t>avviso</w:t>
             </w:r>
@@ -1140,6 +1102,7 @@
                 <w:spacing w:val="-10"/>
                 <w:sz w:val="25"/>
                 <w:szCs w:val="25"/>
+                <w:lang w:val="es-PR"/>
               </w:rPr>
               <w:t xml:space="preserve"> </w:t>
             </w:r>
@@ -1150,6 +1113,7 @@
                 <w:spacing w:val="-10"/>
                 <w:sz w:val="25"/>
                 <w:szCs w:val="25"/>
+                <w:lang w:val="es-PR"/>
               </w:rPr>
               <w:t>immediatamente</w:t>
             </w:r>
@@ -1160,6 +1124,7 @@
                 <w:spacing w:val="-10"/>
                 <w:sz w:val="25"/>
                 <w:szCs w:val="25"/>
+                <w:lang w:val="es-PR"/>
               </w:rPr>
               <w:t>.</w:t>
             </w:r>
@@ -1492,8 +1457,41 @@
                 <w:spacing w:val="-9"/>
                 <w:sz w:val="25"/>
                 <w:szCs w:val="25"/>
+                <w:lang w:val="es-PR"/>
               </w:rPr>
             </w:pPr>
+            <w:r>
+              <w:rPr>
+                <w:rFonts w:ascii="Garamond" w:hAnsi="Garamond" w:cs="Garamond"/>
+                <w:spacing w:val="-9"/>
+                <w:sz w:val="25"/>
+                <w:szCs w:val="25"/>
+                <w:lang w:val="es-PR"/>
+              </w:rPr>
+              <w:t>Importante</w:t>
+            </w:r>
+            <w:proofErr w:type="gramStart"/>
+            <w:r>
+              <w:rPr>
+                <w:rFonts w:ascii="Garamond" w:hAnsi="Garamond" w:cs="Garamond"/>
+                <w:spacing w:val="-9"/>
+                <w:sz w:val="25"/>
+                <w:szCs w:val="25"/>
+                <w:lang w:val="es-PR"/>
+              </w:rPr>
+              <w:t>!</w:t>
+            </w:r>
+            <w:proofErr w:type="gramEnd"/>
+            <w:r>
+              <w:rPr>
+                <w:rFonts w:ascii="Garamond" w:hAnsi="Garamond" w:cs="Garamond"/>
+                <w:spacing w:val="-9"/>
+                <w:sz w:val="25"/>
+                <w:szCs w:val="25"/>
+                <w:lang w:val="es-PR"/>
+              </w:rPr>
+              <w:t xml:space="preserve"> Mande </w:t>
+            </w:r>
             <w:proofErr w:type="spellStart"/>
             <w:r>
               <w:rPr>
@@ -1501,8 +1499,9 @@
                 <w:spacing w:val="-9"/>
                 <w:sz w:val="25"/>
                 <w:szCs w:val="25"/>
-              </w:rPr>
-              <w:t>Importante</w:t>
+                <w:lang w:val="es-PR"/>
+              </w:rPr>
+              <w:t>traduzir</w:t>
             </w:r>
             <w:proofErr w:type="spellEnd"/>
             <w:r>
@@ -1511,8 +1510,9 @@
                 <w:spacing w:val="-9"/>
                 <w:sz w:val="25"/>
                 <w:szCs w:val="25"/>
-              </w:rPr>
-              <w:t xml:space="preserve">! Mande </w:t>
+                <w:lang w:val="es-PR"/>
+              </w:rPr>
+              <w:t xml:space="preserve"> este aviso </w:t>
             </w:r>
             <w:proofErr w:type="spellStart"/>
             <w:r>
@@ -1521,8 +1521,9 @@
                 <w:spacing w:val="-9"/>
                 <w:sz w:val="25"/>
                 <w:szCs w:val="25"/>
-              </w:rPr>
-              <w:t>traduzir</w:t>
+                <w:lang w:val="es-PR"/>
+              </w:rPr>
+              <w:t>imediatamente</w:t>
             </w:r>
             <w:proofErr w:type="spellEnd"/>
             <w:r>
@@ -1531,46 +1532,7 @@
                 <w:spacing w:val="-9"/>
                 <w:sz w:val="25"/>
                 <w:szCs w:val="25"/>
-              </w:rPr>
-              <w:t xml:space="preserve"> </w:t>
-            </w:r>
-            <w:proofErr w:type="spellStart"/>
-            <w:r>
-              <w:rPr>
-                <w:rFonts w:ascii="Garamond" w:hAnsi="Garamond" w:cs="Garamond"/>
-                <w:spacing w:val="-9"/>
-                <w:sz w:val="25"/>
-                <w:szCs w:val="25"/>
-              </w:rPr>
-              <w:t>este</w:t>
-            </w:r>
-            <w:proofErr w:type="spellEnd"/>
-            <w:r>
-              <w:rPr>
-                <w:rFonts w:ascii="Garamond" w:hAnsi="Garamond" w:cs="Garamond"/>
-                <w:spacing w:val="-9"/>
-                <w:sz w:val="25"/>
-                <w:szCs w:val="25"/>
-              </w:rPr>
-              <w:t xml:space="preserve"> aviso </w:t>
-            </w:r>
-            <w:proofErr w:type="spellStart"/>
-            <w:r>
-              <w:rPr>
-                <w:rFonts w:ascii="Garamond" w:hAnsi="Garamond" w:cs="Garamond"/>
-                <w:spacing w:val="-9"/>
-                <w:sz w:val="25"/>
-                <w:szCs w:val="25"/>
-              </w:rPr>
-              <w:t>imediatamente</w:t>
-            </w:r>
-            <w:proofErr w:type="spellEnd"/>
-            <w:r>
-              <w:rPr>
-                <w:rFonts w:ascii="Garamond" w:hAnsi="Garamond" w:cs="Garamond"/>
-                <w:spacing w:val="-9"/>
-                <w:sz w:val="25"/>
-                <w:szCs w:val="25"/>
+                <w:lang w:val="es-PR"/>
               </w:rPr>
               <w:t>.</w:t>
             </w:r>
@@ -1671,6 +1633,7 @@
                 <w:spacing w:val="-10"/>
                 <w:sz w:val="25"/>
                 <w:szCs w:val="25"/>
+                <w:lang w:val="es-PR"/>
               </w:rPr>
             </w:pPr>
             <w:proofErr w:type="spellStart"/>
@@ -1680,6 +1643,7 @@
                 <w:spacing w:val="-10"/>
                 <w:sz w:val="25"/>
                 <w:szCs w:val="25"/>
+                <w:lang w:val="es-PR"/>
               </w:rPr>
               <w:t>Pilne</w:t>
             </w:r>
@@ -1690,6 +1654,7 @@
                 <w:spacing w:val="-10"/>
                 <w:sz w:val="25"/>
                 <w:szCs w:val="25"/>
+                <w:lang w:val="es-PR"/>
               </w:rPr>
               <w:t xml:space="preserve">! </w:t>
             </w:r>
@@ -1700,6 +1665,7 @@
                 <w:spacing w:val="-10"/>
                 <w:sz w:val="25"/>
                 <w:szCs w:val="25"/>
+                <w:lang w:val="es-PR"/>
               </w:rPr>
               <w:t>Prosze</w:t>
             </w:r>
@@ -1710,6 +1676,7 @@
                 <w:spacing w:val="-10"/>
                 <w:sz w:val="25"/>
                 <w:szCs w:val="25"/>
+                <w:lang w:val="es-PR"/>
               </w:rPr>
               <w:t xml:space="preserve"> o </w:t>
             </w:r>
@@ -1720,6 +1687,7 @@
                 <w:spacing w:val="-10"/>
                 <w:sz w:val="25"/>
                 <w:szCs w:val="25"/>
+                <w:lang w:val="es-PR"/>
               </w:rPr>
               <w:t>niezwioczne</w:t>
             </w:r>
@@ -1730,6 +1698,7 @@
                 <w:spacing w:val="-10"/>
                 <w:sz w:val="25"/>
                 <w:szCs w:val="25"/>
+                <w:lang w:val="es-PR"/>
               </w:rPr>
               <w:t xml:space="preserve"> </w:t>
             </w:r>
@@ -1740,6 +1709,7 @@
                 <w:spacing w:val="-10"/>
                 <w:sz w:val="25"/>
                 <w:szCs w:val="25"/>
+                <w:lang w:val="es-PR"/>
               </w:rPr>
               <w:t>prezetiumaczenie</w:t>
             </w:r>
@@ -1750,6 +1720,7 @@
                 <w:spacing w:val="-10"/>
                 <w:sz w:val="25"/>
                 <w:szCs w:val="25"/>
+                <w:lang w:val="es-PR"/>
               </w:rPr>
               <w:t xml:space="preserve"> </w:t>
             </w:r>
@@ -1760,6 +1731,7 @@
                 <w:spacing w:val="-10"/>
                 <w:sz w:val="25"/>
                 <w:szCs w:val="25"/>
+                <w:lang w:val="es-PR"/>
               </w:rPr>
               <w:t>tego</w:t>
             </w:r>
@@ -1770,6 +1742,7 @@
                 <w:spacing w:val="-10"/>
                 <w:sz w:val="25"/>
                 <w:szCs w:val="25"/>
+                <w:lang w:val="es-PR"/>
               </w:rPr>
               <w:t xml:space="preserve"> </w:t>
             </w:r>
@@ -1780,6 +1753,7 @@
                 <w:spacing w:val="-10"/>
                 <w:sz w:val="25"/>
                 <w:szCs w:val="25"/>
+                <w:lang w:val="es-PR"/>
               </w:rPr>
               <w:t>dokumentu</w:t>
             </w:r>
@@ -1790,6 +1764,7 @@
                 <w:spacing w:val="-10"/>
                 <w:sz w:val="25"/>
                 <w:szCs w:val="25"/>
+                <w:lang w:val="es-PR"/>
               </w:rPr>
               <w:t>.</w:t>
             </w:r>
@@ -1836,6 +1811,7 @@
                 <w:spacing w:val="-18"/>
                 <w:sz w:val="25"/>
                 <w:szCs w:val="25"/>
+                <w:lang w:val="es-PR"/>
               </w:rPr>
             </w:pPr>
             <w:r>
@@ -1844,6 +1820,7 @@
                 <w:spacing w:val="-18"/>
                 <w:sz w:val="25"/>
                 <w:szCs w:val="25"/>
+                <w:lang w:val="es-PR"/>
               </w:rPr>
               <w:t>VANZO! PROSIM NAJ SE TO OBVESTILO TAKOJ PREVEDE!</w:t>
             </w:r>
@@ -2015,6 +1992,7 @@
                 <w:spacing w:val="-18"/>
                 <w:sz w:val="25"/>
                 <w:szCs w:val="25"/>
+                <w:lang w:val="es-PR"/>
               </w:rPr>
             </w:pPr>
             <w:r>
@@ -2023,6 +2001,7 @@
                 <w:spacing w:val="-18"/>
                 <w:sz w:val="25"/>
                 <w:szCs w:val="25"/>
+                <w:lang w:val="es-PR"/>
               </w:rPr>
               <w:t>VANZO! MOLIM DA SE OVA OBAVIJEST ODMAH PREVEDE!</w:t>
             </w:r>
@@ -2298,7 +2277,10 @@
       </w:r>
       <w:proofErr w:type="gramEnd"/>
       <w:r>
-        <w:t xml:space="preserve"> else % }</w:t>
+        <w:t xml:space="preserve"> else %</w:t>
+      </w:r>
+      <w:r>
+        <w:t>}</w:t>
       </w:r>
       <w:r>
         <w:t xml:space="preserve">[  </w:t>
@@ -2312,16 +2294,13 @@
       </w:r>
       <w:proofErr w:type="gramEnd"/>
       <w:r>
-        <w:t xml:space="preserve"> % </w:t>
+        <w:t xml:space="preserve">% </w:t>
       </w:r>
       <w:proofErr w:type="spellStart"/>
       <w:r>
         <w:t>endif</w:t>
       </w:r>
       <w:proofErr w:type="spellEnd"/>
-      <w:r>
-        <w:t xml:space="preserve"> </w:t>
-      </w:r>
       <w:r>
         <w:t xml:space="preserve"> </w:t>
       </w:r>
@@ -2338,10 +2317,7 @@
         <w:ind w:left="720" w:hanging="720"/>
       </w:pPr>
       <w:r>
-        <w:t>{%</w:t>
-      </w:r>
-      <w:r>
-        <w:t xml:space="preserve"> if </w:t>
+        <w:t xml:space="preserve">{% if </w:t>
       </w:r>
       <w:proofErr w:type="spellStart"/>
       <w:r>
@@ -2351,117 +2327,37 @@
       <w:r>
         <w:t xml:space="preserve"> and </w:t>
       </w:r>
+      <w:proofErr w:type="gramStart"/>
+      <w:r>
+        <w:t>defined(</w:t>
+      </w:r>
+      <w:proofErr w:type="gramEnd"/>
+      <w:r>
+        <w:t>"</w:t>
+      </w:r>
       <w:proofErr w:type="spellStart"/>
       <w:r>
         <w:t>arrears_correct</w:t>
       </w:r>
       <w:proofErr w:type="spellEnd"/>
       <w:r>
-        <w:t xml:space="preserve"> is defined </w:t>
-      </w:r>
-      <w:r>
-        <w:t>%}</w:t>
-      </w:r>
-      <w:r>
-        <w:t>[X]</w:t>
+        <w:t>") %}[X</w:t>
       </w:r>
       <w:proofErr w:type="gramStart"/>
       <w:r>
-        <w:t>{ %</w:t>
+        <w:t>]  I</w:t>
       </w:r>
       <w:proofErr w:type="gramEnd"/>
       <w:r>
-        <w:t xml:space="preserve"> else % }</w:t>
-      </w:r>
-      <w:r>
-        <w:t xml:space="preserve">[  </w:t>
-      </w:r>
-      <w:proofErr w:type="gramStart"/>
-      <w:r>
-        <w:t>]</w:t>
-      </w:r>
-      <w:r>
-        <w:t>{</w:t>
-      </w:r>
-      <w:proofErr w:type="gramEnd"/>
-      <w:r>
-        <w:t xml:space="preserve"> % </w:t>
+        <w:t xml:space="preserve"> think the amount of past-due support DOR says I owe is wrong. I think the amount I owe is ${{ </w:t>
       </w:r>
       <w:proofErr w:type="spellStart"/>
       <w:r>
-        <w:t>endif</w:t>
+        <w:t>arrears_correct</w:t>
       </w:r>
       <w:proofErr w:type="spellEnd"/>
       <w:r>
-        <w:t xml:space="preserve"> %}</w:t>
-      </w:r>
-      <w:r>
-        <w:t xml:space="preserve"> </w:t>
-      </w:r>
-      <w:r>
-        <w:t>I think the amount of past-due support DOR says I owe is wrong. I t</w:t>
-      </w:r>
-      <w:r>
-        <w:t>hink the amount I owe is $</w:t>
-      </w:r>
-      <w:r>
-        <w:t xml:space="preserve"> </w:t>
-      </w:r>
-      <w:r>
-        <w:t>{%</w:t>
-      </w:r>
-      <w:r>
-        <w:t xml:space="preserve"> if </w:t>
-      </w:r>
-      <w:proofErr w:type="spellStart"/>
-      <w:r>
-        <w:t>dor_cse_notice_arrears_wrong</w:t>
-      </w:r>
-      <w:proofErr w:type="spellEnd"/>
-      <w:r>
-        <w:t xml:space="preserve"> and </w:t>
-      </w:r>
-      <w:proofErr w:type="spellStart"/>
-      <w:r>
-        <w:t>arrears_correct</w:t>
-      </w:r>
-      <w:proofErr w:type="spellEnd"/>
-      <w:r>
-        <w:t xml:space="preserve"> is defined </w:t>
-      </w:r>
-      <w:r>
-        <w:t>%}</w:t>
-      </w:r>
-      <w:r>
-        <w:t>{{</w:t>
-      </w:r>
-      <w:r>
-        <w:t xml:space="preserve"> </w:t>
-      </w:r>
-      <w:proofErr w:type="spellStart"/>
-      <w:r>
-        <w:t>arrears_</w:t>
-      </w:r>
-      <w:proofErr w:type="gramStart"/>
-      <w:r>
-        <w:t>correct</w:t>
-      </w:r>
-      <w:proofErr w:type="spellEnd"/>
-      <w:r>
-        <w:t xml:space="preserve"> }</w:t>
-      </w:r>
-      <w:proofErr w:type="gramEnd"/>
-      <w:r>
-        <w:t>}</w:t>
-      </w:r>
-      <w:r>
-        <w:t>{ % else % }</w:t>
-      </w:r>
-      <w:r>
-        <w:t>[  ]</w:t>
-      </w:r>
-      <w:r>
-        <w:t xml:space="preserve">{ % </w:t>
+        <w:t xml:space="preserve"> }}{% else %}[  ]  I think the amount of past-due support DOR says I owe is wrong. I think the amount I owe is ${% </w:t>
       </w:r>
       <w:proofErr w:type="spellStart"/>
       <w:r>
@@ -2483,54 +2379,50 @@
       <w:r>
         <w:t xml:space="preserve"> </w:t>
       </w:r>
+      <w:r>
+        <w:t xml:space="preserve">if </w:t>
+      </w:r>
+      <w:proofErr w:type="spellStart"/>
+      <w:r>
+        <w:t>twenty_five_percent</w:t>
+      </w:r>
+      <w:proofErr w:type="spellEnd"/>
+      <w:r>
+        <w:t xml:space="preserve"> is defined and</w:t>
+      </w:r>
+      <w:r>
+        <w:t xml:space="preserve"> </w:t>
+      </w:r>
+      <w:proofErr w:type="spellStart"/>
+      <w:r>
+        <w:t>twenty_five_percent</w:t>
+      </w:r>
+      <w:proofErr w:type="spellEnd"/>
+      <w:r>
+        <w:t xml:space="preserve"> </w:t>
+      </w:r>
+      <w:r>
+        <w:t>%}</w:t>
+      </w:r>
+      <w:r>
+        <w:t>[X]</w:t>
+      </w:r>
+      <w:r>
+        <w:t>{% else %}</w:t>
+      </w:r>
+      <w:r>
+        <w:t xml:space="preserve">[  </w:t>
+      </w:r>
       <w:proofErr w:type="gramStart"/>
       <w:r>
-        <w:t xml:space="preserve">if  </w:t>
-      </w:r>
-      <w:proofErr w:type="spellStart"/>
-      <w:r>
-        <w:t>twenty</w:t>
+        <w:t>]</w:t>
+      </w:r>
+      <w:r>
+        <w:t>{</w:t>
       </w:r>
       <w:proofErr w:type="gramEnd"/>
       <w:r>
-        <w:t>_five_percent</w:t>
-      </w:r>
-      <w:proofErr w:type="spellEnd"/>
-      <w:r>
-        <w:t xml:space="preserve"> </w:t>
-      </w:r>
-      <w:r>
-        <w:t>%</w:t>
-      </w:r>
-      <w:bookmarkStart w:id="0" w:name="_GoBack"/>
-      <w:bookmarkEnd w:id="0"/>
-      <w:r>
-        <w:t>}</w:t>
-      </w:r>
-      <w:r>
-        <w:t>[X]</w:t>
-      </w:r>
-      <w:proofErr w:type="gramStart"/>
-      <w:r>
-        <w:t>{ %</w:t>
-      </w:r>
-      <w:proofErr w:type="gramEnd"/>
-      <w:r>
-        <w:t xml:space="preserve"> else % }</w:t>
-      </w:r>
-      <w:r>
-        <w:t xml:space="preserve">[  </w:t>
-      </w:r>
-      <w:proofErr w:type="gramStart"/>
-      <w:r>
-        <w:t>]</w:t>
-      </w:r>
-      <w:r>
-        <w:t>{</w:t>
-      </w:r>
-      <w:proofErr w:type="gramEnd"/>
-      <w:r>
-        <w:t xml:space="preserve"> % </w:t>
+        <w:t xml:space="preserve">% </w:t>
       </w:r>
       <w:proofErr w:type="spellStart"/>
       <w:r>
@@ -2565,86 +2457,31 @@
         <w:ind w:left="720" w:hanging="720"/>
       </w:pPr>
       <w:r>
-        <w:t>{%</w:t>
-      </w:r>
-      <w:r>
-        <w:t xml:space="preserve"> </w:t>
-      </w:r>
-      <w:r>
-        <w:t xml:space="preserve">if </w:t>
+        <w:t xml:space="preserve">{% if </w:t>
       </w:r>
       <w:proofErr w:type="spellStart"/>
+      <w:r>
+        <w:t>benefits_w_ssi_kid</w:t>
+      </w:r>
+      <w:proofErr w:type="spellEnd"/>
+      <w:r>
+        <w:t xml:space="preserve"> %}[X]{% else %}[  </w:t>
+      </w:r>
       <w:proofErr w:type="gramStart"/>
       <w:r>
-        <w:t>len</w:t>
+        <w:t>]{</w:t>
+      </w:r>
+      <w:proofErr w:type="gramEnd"/>
+      <w:r>
+        <w:t xml:space="preserve">% </w:t>
+      </w:r>
+      <w:proofErr w:type="spellStart"/>
+      <w:r>
+        <w:t>endif</w:t>
       </w:r>
       <w:proofErr w:type="spellEnd"/>
       <w:r>
-        <w:t>(</w:t>
-      </w:r>
-      <w:proofErr w:type="spellStart"/>
-      <w:proofErr w:type="gramEnd"/>
-      <w:r>
-        <w:t>your_past_benefits</w:t>
-      </w:r>
-      <w:proofErr w:type="spellEnd"/>
-      <w:r>
-        <w:t xml:space="preserve">) &gt; 0 and </w:t>
-      </w:r>
-      <w:proofErr w:type="spellStart"/>
-      <w:r>
-        <w:t>your_children_past_benefits</w:t>
-      </w:r>
-      <w:proofErr w:type="spellEnd"/>
-      <w:r>
-        <w:t>['SSI'].</w:t>
-      </w:r>
-      <w:proofErr w:type="spellStart"/>
-      <w:r>
-        <w:t>still_receiving</w:t>
-      </w:r>
-      <w:proofErr w:type="spellEnd"/>
-      <w:r>
-        <w:t xml:space="preserve"> </w:t>
-      </w:r>
-      <w:r>
-        <w:t>%}</w:t>
-      </w:r>
-      <w:r>
-        <w:t>[X]</w:t>
-      </w:r>
-      <w:proofErr w:type="gramStart"/>
-      <w:r>
-        <w:t>{ %</w:t>
-      </w:r>
-      <w:proofErr w:type="gramEnd"/>
-      <w:r>
-        <w:t xml:space="preserve"> else %}</w:t>
-      </w:r>
-      <w:r>
-        <w:t xml:space="preserve">[  </w:t>
-      </w:r>
-      <w:proofErr w:type="gramStart"/>
-      <w:r>
-        <w:t>]</w:t>
-      </w:r>
-      <w:r>
-        <w:t>{</w:t>
-      </w:r>
-      <w:proofErr w:type="gramEnd"/>
-      <w:r>
-        <w:t xml:space="preserve">% </w:t>
-      </w:r>
-      <w:proofErr w:type="spellStart"/>
-      <w:r>
-        <w:t>endif</w:t>
-      </w:r>
-      <w:proofErr w:type="spellEnd"/>
-      <w:r>
-        <w:t xml:space="preserve"> %}</w:t>
-      </w:r>
-      <w:r>
-        <w:t>I get public assistance benefits and I have a child who receives SSI.</w:t>
+        <w:t xml:space="preserve"> %}  I get public assistance benefits and I have a child who receives SSI.</w:t>
       </w:r>
     </w:p>
     <w:p>
@@ -2657,30 +2494,23 @@
       </w:r>
       <w:proofErr w:type="spellStart"/>
       <w:r>
-        <w:t>account_</w:t>
-      </w:r>
-      <w:proofErr w:type="gramStart"/>
-      <w:r>
-        <w:t>same</w:t>
+        <w:t>account_sa</w:t>
+      </w:r>
+      <w:r>
+        <w:t>me</w:t>
       </w:r>
       <w:proofErr w:type="spellEnd"/>
       <w:r>
-        <w:t xml:space="preserve">  %</w:t>
-      </w:r>
-      <w:proofErr w:type="gramEnd"/>
+        <w:t xml:space="preserve"> %}</w:t>
+      </w:r>
+      <w:r>
+        <w:t>[X]</w:t>
+      </w:r>
+      <w:r>
+        <w:t>{% else %</w:t>
+      </w:r>
       <w:r>
         <w:t>}</w:t>
-      </w:r>
-      <w:r>
-        <w:t>[X]</w:t>
-      </w:r>
-      <w:proofErr w:type="gramStart"/>
-      <w:r>
-        <w:t>{ %</w:t>
-      </w:r>
-      <w:proofErr w:type="gramEnd"/>
-      <w:r>
-        <w:t xml:space="preserve"> else % }</w:t>
       </w:r>
       <w:r>
         <w:t xml:space="preserve">[  </w:t>
@@ -2716,44 +2546,40 @@
       <w:r>
         <w:t xml:space="preserve">{% if </w:t>
       </w:r>
-      <w:r>
-        <w:t>conservator</w:t>
-      </w:r>
+      <w:proofErr w:type="spellStart"/>
+      <w:r>
+        <w:t>DOR_take_ward_money</w:t>
+      </w:r>
+      <w:proofErr w:type="spellEnd"/>
+      <w:r>
+        <w:t xml:space="preserve"> is defined and </w:t>
+      </w:r>
+      <w:proofErr w:type="spellStart"/>
+      <w:r>
+        <w:t>DOR_take_ward_money</w:t>
+      </w:r>
+      <w:proofErr w:type="spellEnd"/>
+      <w:r>
+        <w:t xml:space="preserve"> %}[X]{% else %}[  </w:t>
+      </w:r>
+      <w:proofErr w:type="gramStart"/>
+      <w:r>
+        <w:t>]{</w:t>
+      </w:r>
+      <w:proofErr w:type="gramEnd"/>
+      <w:r>
+        <w:t xml:space="preserve">% </w:t>
+      </w:r>
+      <w:proofErr w:type="spellStart"/>
+      <w:r>
+        <w:t>endif</w:t>
+      </w:r>
+      <w:proofErr w:type="spellEnd"/>
       <w:r>
         <w:t xml:space="preserve"> %}</w:t>
       </w:r>
       <w:r>
-        <w:t>[X]</w:t>
-      </w:r>
-      <w:proofErr w:type="gramStart"/>
-      <w:r>
-        <w:t>{ %</w:t>
-      </w:r>
-      <w:proofErr w:type="gramEnd"/>
-      <w:r>
-        <w:t xml:space="preserve"> else % }</w:t>
-      </w:r>
-      <w:r>
-        <w:t xml:space="preserve">[  </w:t>
-      </w:r>
-      <w:proofErr w:type="gramStart"/>
-      <w:r>
-        <w:t>]</w:t>
-      </w:r>
-      <w:r>
-        <w:t>{</w:t>
-      </w:r>
-      <w:proofErr w:type="gramEnd"/>
-      <w:r>
-        <w:t xml:space="preserve">% </w:t>
-      </w:r>
-      <w:proofErr w:type="spellStart"/>
-      <w:r>
-        <w:t>endif</w:t>
-      </w:r>
-      <w:proofErr w:type="spellEnd"/>
-      <w:r>
-        <w:t xml:space="preserve"> %}</w:t>
+        <w:t xml:space="preserve">  </w:t>
       </w:r>
       <w:r>
         <w:t>DOR took money from my bank account and the money does not belong to me. I am the court appointed conservator or guardian for money that belongs to someone else. (You cannot ask for a review if the money is in a joint account that belongs to you and another person).</w:t>
@@ -2773,69 +2599,60 @@
       </w:r>
       <w:proofErr w:type="spellEnd"/>
       <w:r>
-        <w:t xml:space="preserve"> %}</w:t>
-      </w:r>
-      <w:r>
-        <w:t>[X]</w:t>
-      </w:r>
-      <w:proofErr w:type="gramStart"/>
-      <w:r>
-        <w:t>{ %</w:t>
-      </w:r>
-      <w:proofErr w:type="gramEnd"/>
-      <w:r>
-        <w:t xml:space="preserve"> else % }</w:t>
-      </w:r>
-      <w:r>
-        <w:t xml:space="preserve">[  </w:t>
-      </w:r>
-      <w:proofErr w:type="gramStart"/>
-      <w:r>
-        <w:t>]</w:t>
-      </w:r>
-      <w:r>
-        <w:t>{</w:t>
-      </w:r>
-      <w:proofErr w:type="gramEnd"/>
-      <w:r>
-        <w:t xml:space="preserve">% </w:t>
+        <w:t xml:space="preserve"> is defined and </w:t>
       </w:r>
       <w:proofErr w:type="spellStart"/>
       <w:r>
-        <w:t>endif</w:t>
+        <w:t>other_need</w:t>
       </w:r>
       <w:proofErr w:type="spellEnd"/>
       <w:r>
-        <w:t xml:space="preserve"> %}</w:t>
-      </w:r>
-      <w:r>
-        <w:t>Other (explain if you have another r</w:t>
-      </w:r>
-      <w:r>
-        <w:t>eason for asking for a review):</w:t>
-      </w:r>
-      <w:r>
-        <w:t xml:space="preserve"> </w:t>
+        <w:t xml:space="preserve"> %}[X]  Other (explain if you have another reason for asking for a review): </w:t>
       </w:r>
       <w:r>
         <w:rPr>
           <w:u w:val="single"/>
         </w:rPr>
-        <w:t>{{</w:t>
+        <w:t xml:space="preserve">{{ </w:t>
       </w:r>
       <w:proofErr w:type="spellStart"/>
       <w:r>
         <w:rPr>
           <w:u w:val="single"/>
         </w:rPr>
-        <w:t>other_needed_info</w:t>
+        <w:t>prob_other</w:t>
       </w:r>
       <w:proofErr w:type="spellEnd"/>
       <w:r>
         <w:rPr>
           <w:u w:val="single"/>
         </w:rPr>
-        <w:t>}}</w:t>
+        <w:t xml:space="preserve"> }} {{ hardship</w:t>
+      </w:r>
+      <w:r>
+        <w:rPr>
+          <w:u w:val="single"/>
+        </w:rPr>
+        <w:t>s</w:t>
+      </w:r>
+      <w:bookmarkStart w:id="0" w:name="_GoBack"/>
+      <w:bookmarkEnd w:id="0"/>
+      <w:r>
+        <w:rPr>
+          <w:u w:val="single"/>
+        </w:rPr>
+        <w:t xml:space="preserve"> }}</w:t>
+      </w:r>
+      <w:r>
+        <w:t xml:space="preserve"> {% else %}[  ]  Other (explain if you have another reason for asking for a review): {% </w:t>
+      </w:r>
+      <w:proofErr w:type="spellStart"/>
+      <w:r>
+        <w:t>endif</w:t>
+      </w:r>
+      <w:proofErr w:type="spellEnd"/>
+      <w:r>
+        <w:t xml:space="preserve"> %}</w:t>
       </w:r>
     </w:p>
     <w:p>
@@ -2866,40 +2683,30 @@
         <w:ind w:left="720" w:hanging="720"/>
       </w:pPr>
       <w:r>
-        <w:t xml:space="preserve">[  </w:t>
-      </w:r>
-      <w:proofErr w:type="gramStart"/>
-      <w:r>
-        <w:t>]</w:t>
-      </w:r>
-      <w:r>
-        <w:t>DOR</w:t>
-      </w:r>
-      <w:proofErr w:type="gramEnd"/>
-      <w:r>
-        <w:t xml:space="preserve"> sent child support payments to the Department of Transitional Assistance (DTA) but the payments should have been sent to me.</w:t>
+        <w:t>[  ]</w:t>
+      </w:r>
+      <w:r>
+        <w:t xml:space="preserve"> </w:t>
+      </w:r>
+      <w:r>
+        <w:t>DOR sent child support payments to the Department of Transitional Assistance (DTA) but the payments should have been sent to me.</w:t>
       </w:r>
     </w:p>
     <w:p>
       <w:pPr>
-        <w:spacing w:after="600"/>
-      </w:pPr>
-      <w:r>
-        <w:t xml:space="preserve">[  </w:t>
-      </w:r>
-      <w:proofErr w:type="gramStart"/>
-      <w:r>
-        <w:t>]</w:t>
-      </w:r>
-      <w:r>
-        <w:t>Other</w:t>
-      </w:r>
-      <w:proofErr w:type="gramEnd"/>
-      <w:r>
-        <w:t xml:space="preserve"> (explain if you have another reason for asking for a review): </w:t>
-      </w:r>
-      <w:r>
-        <w:tab/>
+        <w:spacing w:after="180"/>
+      </w:pPr>
+      <w:r>
+        <w:t>[  ]</w:t>
+      </w:r>
+      <w:r>
+        <w:t xml:space="preserve"> </w:t>
+      </w:r>
+      <w:r>
+        <w:t>Other (explain if you have another re</w:t>
+      </w:r>
+      <w:r>
+        <w:t>ason for asking for a review):</w:t>
       </w:r>
     </w:p>
     <w:p>
@@ -2908,145 +2715,87 @@
       </w:r>
       <w:r>
         <w:t xml:space="preserve"> </w:t>
+      </w:r>
+      <w:r>
+        <w:t xml:space="preserve">:{% if defined("signature") %} </w:t>
       </w:r>
       <w:r>
         <w:rPr>
           <w:u w:val="single"/>
         </w:rPr>
-        <w:t>{% if signature %}{</w:t>
-      </w:r>
-      <w:proofErr w:type="gramStart"/>
+        <w:t xml:space="preserve">{{ </w:t>
+      </w:r>
+      <w:proofErr w:type="spellStart"/>
       <w:r>
         <w:rPr>
           <w:u w:val="single"/>
         </w:rPr>
-        <w:t>{signature</w:t>
-      </w:r>
-      <w:proofErr w:type="gramEnd"/>
+        <w:t>signature.show</w:t>
+      </w:r>
+      <w:proofErr w:type="spellEnd"/>
       <w:r>
         <w:rPr>
           <w:u w:val="single"/>
         </w:rPr>
-        <w:t>}} {% else %}</w:t>
+        <w:t>(width='1in') }}</w:t>
+      </w:r>
+      <w:r>
+        <w:t xml:space="preserve">{% else %} __________________________________________{% </w:t>
+      </w:r>
+      <w:proofErr w:type="spellStart"/>
+      <w:r>
+        <w:t>endif</w:t>
+      </w:r>
+      <w:proofErr w:type="spellEnd"/>
+      <w:r>
+        <w:t xml:space="preserve"> %} DATE: {% if defined("</w:t>
+      </w:r>
+      <w:proofErr w:type="spellStart"/>
+      <w:r>
+        <w:t>signature_date</w:t>
+      </w:r>
+      <w:proofErr w:type="spellEnd"/>
+      <w:r>
+        <w:t>") %}</w:t>
       </w:r>
       <w:r>
         <w:rPr>
           <w:u w:val="single"/>
         </w:rPr>
-        <w:tab/>
-      </w:r>
+        <w:t xml:space="preserve">{{ </w:t>
+      </w:r>
+      <w:proofErr w:type="spellStart"/>
       <w:r>
         <w:rPr>
           <w:u w:val="single"/>
         </w:rPr>
-        <w:tab/>
-      </w:r>
+        <w:t>signature_date</w:t>
+      </w:r>
+      <w:proofErr w:type="spellEnd"/>
       <w:r>
         <w:rPr>
           <w:u w:val="single"/>
         </w:rPr>
-        <w:tab/>
+        <w:t xml:space="preserve"> }}</w:t>
+      </w:r>
+      <w:r>
+        <w:t>{% else %}</w:t>
       </w:r>
       <w:r>
         <w:rPr>
-          <w:u w:val="single"/>
+          <w:b/>
         </w:rPr>
-        <w:tab/>
-      </w:r>
-      <w:r>
-        <w:rPr>
-          <w:u w:val="single"/>
-        </w:rPr>
-        <w:tab/>
-      </w:r>
-      <w:r>
-        <w:rPr>
-          <w:u w:val="single"/>
-        </w:rPr>
-        <w:tab/>
-      </w:r>
-      <w:r>
-        <w:rPr>
-          <w:u w:val="single"/>
-        </w:rPr>
-        <w:tab/>
-      </w:r>
-      <w:r>
-        <w:rPr>
-          <w:u w:val="single"/>
-        </w:rPr>
+        <w:t>____/____/________</w:t>
+      </w:r>
+      <w:r>
         <w:t xml:space="preserve">{% </w:t>
       </w:r>
       <w:proofErr w:type="spellStart"/>
       <w:r>
-        <w:rPr>
-          <w:u w:val="single"/>
-        </w:rPr>
         <w:t>endif</w:t>
       </w:r>
       <w:proofErr w:type="spellEnd"/>
       <w:r>
-        <w:rPr>
-          <w:u w:val="single"/>
-        </w:rPr>
-        <w:t xml:space="preserve"> %}</w:t>
-      </w:r>
-      <w:r>
-        <w:t>DATE:</w:t>
-      </w:r>
-      <w:r>
-        <w:t xml:space="preserve"> </w:t>
-      </w:r>
-      <w:r>
-        <w:rPr>
-          <w:u w:val="single"/>
-        </w:rPr>
-        <w:t>{% if date %}{{</w:t>
-      </w:r>
-      <w:proofErr w:type="spellStart"/>
-      <w:r>
-        <w:rPr>
-          <w:u w:val="single"/>
-        </w:rPr>
-        <w:t>signature_</w:t>
-      </w:r>
-      <w:r>
-        <w:rPr>
-          <w:u w:val="single"/>
-        </w:rPr>
-        <w:t>date</w:t>
-      </w:r>
-      <w:proofErr w:type="spellEnd"/>
-      <w:r>
-        <w:rPr>
-          <w:u w:val="single"/>
-        </w:rPr>
-        <w:t>}} {% else %}</w:t>
-      </w:r>
-      <w:r>
-        <w:rPr>
-          <w:u w:val="single"/>
-        </w:rPr>
-        <w:t xml:space="preserve">                   </w:t>
-      </w:r>
-      <w:r>
-        <w:rPr>
-          <w:u w:val="single"/>
-        </w:rPr>
-        <w:t xml:space="preserve">{% </w:t>
-      </w:r>
-      <w:proofErr w:type="spellStart"/>
-      <w:r>
-        <w:rPr>
-          <w:u w:val="single"/>
-        </w:rPr>
-        <w:t>endif</w:t>
-      </w:r>
-      <w:proofErr w:type="spellEnd"/>
-      <w:r>
-        <w:rPr>
-          <w:u w:val="single"/>
-        </w:rPr>
         <w:t xml:space="preserve"> %}</w:t>
       </w:r>
       <w:r>
@@ -3056,7 +2805,7 @@
         <mc:AlternateContent>
           <mc:Choice Requires="wps">
             <w:drawing>
-              <wp:anchor distT="0" distB="0" distL="114300" distR="114300" simplePos="0" relativeHeight="251693056" behindDoc="0" locked="0" layoutInCell="0" allowOverlap="0">
+              <wp:anchor distT="0" distB="0" distL="114300" distR="114300" simplePos="0" relativeHeight="251693056" behindDoc="0" locked="0" layoutInCell="0" allowOverlap="0" wp14:anchorId="1CBE0F60" wp14:editId="42609590">
                 <wp:simplePos x="0" y="0"/>
                 <wp:positionH relativeFrom="page">
                   <wp:posOffset>1295400</wp:posOffset>
@@ -4340,6 +4089,7 @@
       <w:spacing w:after="0" w:line="240" w:lineRule="auto"/>
     </w:pPr>
     <w:tblPr>
+      <w:tblInd w:w="0" w:type="dxa"/>
       <w:tblBorders>
         <w:top w:val="single" w:sz="4" w:space="0" w:color="auto"/>
         <w:left w:val="single" w:sz="4" w:space="0" w:color="auto"/>
@@ -4348,6 +4098,12 @@
         <w:insideH w:val="single" w:sz="4" w:space="0" w:color="auto"/>
         <w:insideV w:val="single" w:sz="4" w:space="0" w:color="auto"/>
       </w:tblBorders>
+      <w:tblCellMar>
+        <w:top w:w="0" w:type="dxa"/>
+        <w:left w:w="108" w:type="dxa"/>
+        <w:bottom w:w="0" w:type="dxa"/>
+        <w:right w:w="108" w:type="dxa"/>
+      </w:tblCellMar>
     </w:tblPr>
   </w:style>
   <w:style w:type="paragraph" w:styleId="Header">
@@ -4717,6 +4473,7 @@
       <w:spacing w:after="0" w:line="240" w:lineRule="auto"/>
     </w:pPr>
     <w:tblPr>
+      <w:tblInd w:w="0" w:type="dxa"/>
       <w:tblBorders>
         <w:top w:val="single" w:sz="4" w:space="0" w:color="auto"/>
         <w:left w:val="single" w:sz="4" w:space="0" w:color="auto"/>
@@ -4725,6 +4482,12 @@
         <w:insideH w:val="single" w:sz="4" w:space="0" w:color="auto"/>
         <w:insideV w:val="single" w:sz="4" w:space="0" w:color="auto"/>
       </w:tblBorders>
+      <w:tblCellMar>
+        <w:top w:w="0" w:type="dxa"/>
+        <w:left w:w="108" w:type="dxa"/>
+        <w:bottom w:w="0" w:type="dxa"/>
+        <w:right w:w="108" w:type="dxa"/>
+      </w:tblCellMar>
     </w:tblPr>
   </w:style>
   <w:style w:type="paragraph" w:styleId="Header">

</xml_diff>

<commit_message>
getting ready for real testing
</commit_message>
<xml_diff>
--- a/docassemble/DeadBrokeDads2/data/templates/administrative_review.docx
+++ b/docassemble/DeadBrokeDads2/data/templates/administrative_review.docx
@@ -2433,6 +2433,9 @@
         <w:t xml:space="preserve"> %}</w:t>
       </w:r>
       <w:r>
+        <w:t xml:space="preserve">  </w:t>
+      </w:r>
+      <w:r>
         <w:t xml:space="preserve">DOR told me or my employer that the amount of child support I need to pay is going up by 25%. This would be a hardship for me. </w:t>
       </w:r>
       <w:r>
@@ -2532,7 +2535,13 @@
       </w:r>
       <w:proofErr w:type="spellEnd"/>
       <w:r>
-        <w:t xml:space="preserve"> %}D</w:t>
+        <w:t xml:space="preserve"> %}</w:t>
+      </w:r>
+      <w:r>
+        <w:t xml:space="preserve">  </w:t>
+      </w:r>
+      <w:r>
+        <w:t>D</w:t>
       </w:r>
       <w:r>
         <w:t>OR took money from my bank account and the money came from my government benefits (such as SSI, TAFDC, TANF or EAEDC) (IF YOU CHECK THIS REASON, YOU MUST ATTACH A COPY OF YOUR FEDERAL OR STATE AWARD LETTER.</w:t>
@@ -2548,41 +2557,41 @@
       </w:r>
       <w:proofErr w:type="spellStart"/>
       <w:r>
-        <w:t>DOR_take_ward_money</w:t>
+        <w:rPr>
+          <w:color w:val="00B0F0"/>
+        </w:rPr>
+        <w:t>levy_not_mine</w:t>
       </w:r>
       <w:proofErr w:type="spellEnd"/>
       <w:r>
-        <w:t xml:space="preserve"> is defined and </w:t>
+        <w:t xml:space="preserve"> %}[X]{% else %}[  </w:t>
+      </w:r>
+      <w:proofErr w:type="gramStart"/>
+      <w:r>
+        <w:t>]{</w:t>
+      </w:r>
+      <w:proofErr w:type="gramEnd"/>
+      <w:r>
+        <w:t xml:space="preserve">% </w:t>
       </w:r>
       <w:proofErr w:type="spellStart"/>
       <w:r>
-        <w:t>DOR_take_ward_money</w:t>
+        <w:t>endif</w:t>
       </w:r>
       <w:proofErr w:type="spellEnd"/>
       <w:r>
-        <w:t xml:space="preserve"> %}[X]{% else %}[  </w:t>
-      </w:r>
-      <w:proofErr w:type="gramStart"/>
-      <w:r>
-        <w:t>]{</w:t>
-      </w:r>
-      <w:proofErr w:type="gramEnd"/>
-      <w:r>
-        <w:t xml:space="preserve">% </w:t>
-      </w:r>
-      <w:proofErr w:type="spellStart"/>
-      <w:r>
-        <w:t>endif</w:t>
-      </w:r>
-      <w:proofErr w:type="spellEnd"/>
-      <w:r>
         <w:t xml:space="preserve"> %}</w:t>
       </w:r>
       <w:r>
         <w:t xml:space="preserve">  </w:t>
       </w:r>
       <w:r>
-        <w:t>DOR took money from my bank account and the money does not belong to me. I am the court appointed conservator or guardian for money that belongs to someone else. (You cannot ask for a review if the money is in a joint account that belongs to you and another person).</w:t>
+        <w:t>DOR took money from my bank account and the money does not belong to me. I am the court appointed conservator or guardian for money that belongs to someone else. (You cannot ask for a review if the money is in a joint account that belo</w:t>
+      </w:r>
+      <w:bookmarkStart w:id="0" w:name="_GoBack"/>
+      <w:bookmarkEnd w:id="0"/>
+      <w:r>
+        <w:t>ngs to you and another person).</w:t>
       </w:r>
     </w:p>
     <w:p>
@@ -2635,8 +2644,6 @@
         </w:rPr>
         <w:t>s</w:t>
       </w:r>
-      <w:bookmarkStart w:id="0" w:name="_GoBack"/>
-      <w:bookmarkEnd w:id="0"/>
       <w:r>
         <w:rPr>
           <w:u w:val="single"/>
@@ -4089,7 +4096,6 @@
       <w:spacing w:after="0" w:line="240" w:lineRule="auto"/>
     </w:pPr>
     <w:tblPr>
-      <w:tblInd w:w="0" w:type="dxa"/>
       <w:tblBorders>
         <w:top w:val="single" w:sz="4" w:space="0" w:color="auto"/>
         <w:left w:val="single" w:sz="4" w:space="0" w:color="auto"/>
@@ -4098,12 +4104,6 @@
         <w:insideH w:val="single" w:sz="4" w:space="0" w:color="auto"/>
         <w:insideV w:val="single" w:sz="4" w:space="0" w:color="auto"/>
       </w:tblBorders>
-      <w:tblCellMar>
-        <w:top w:w="0" w:type="dxa"/>
-        <w:left w:w="108" w:type="dxa"/>
-        <w:bottom w:w="0" w:type="dxa"/>
-        <w:right w:w="108" w:type="dxa"/>
-      </w:tblCellMar>
     </w:tblPr>
   </w:style>
   <w:style w:type="paragraph" w:styleId="Header">
@@ -4473,7 +4473,6 @@
       <w:spacing w:after="0" w:line="240" w:lineRule="auto"/>
     </w:pPr>
     <w:tblPr>
-      <w:tblInd w:w="0" w:type="dxa"/>
       <w:tblBorders>
         <w:top w:val="single" w:sz="4" w:space="0" w:color="auto"/>
         <w:left w:val="single" w:sz="4" w:space="0" w:color="auto"/>
@@ -4482,12 +4481,6 @@
         <w:insideH w:val="single" w:sz="4" w:space="0" w:color="auto"/>
         <w:insideV w:val="single" w:sz="4" w:space="0" w:color="auto"/>
       </w:tblBorders>
-      <w:tblCellMar>
-        <w:top w:w="0" w:type="dxa"/>
-        <w:left w:w="108" w:type="dxa"/>
-        <w:bottom w:w="0" w:type="dxa"/>
-        <w:right w:w="108" w:type="dxa"/>
-      </w:tblCellMar>
     </w:tblPr>
   </w:style>
   <w:style w:type="paragraph" w:styleId="Header">

</xml_diff>

<commit_message>
trying to fix dbd wrong  never fell behind  in cs
</commit_message>
<xml_diff>
--- a/docassemble/DeadBrokeDads2/data/templates/administrative_review.docx
+++ b/docassemble/DeadBrokeDads2/data/templates/administrative_review.docx
@@ -2271,30 +2271,22 @@
       <w:r>
         <w:t>[X]</w:t>
       </w:r>
-      <w:proofErr w:type="gramStart"/>
-      <w:r>
-        <w:t>{ %</w:t>
-      </w:r>
-      <w:proofErr w:type="gramEnd"/>
-      <w:r>
-        <w:t xml:space="preserve"> else %</w:t>
+      <w:r>
+        <w:t>{</w:t>
+      </w:r>
+      <w:bookmarkStart w:id="0" w:name="_GoBack"/>
+      <w:bookmarkEnd w:id="0"/>
+      <w:r>
+        <w:t>% else %</w:t>
       </w:r>
       <w:r>
         <w:t>}</w:t>
       </w:r>
       <w:r>
-        <w:t xml:space="preserve">[  </w:t>
-      </w:r>
-      <w:proofErr w:type="gramStart"/>
-      <w:r>
-        <w:t>]</w:t>
-      </w:r>
-      <w:r>
-        <w:t>{</w:t>
-      </w:r>
-      <w:proofErr w:type="gramEnd"/>
-      <w:r>
-        <w:t xml:space="preserve">% </w:t>
+        <w:t>[  ]</w:t>
+      </w:r>
+      <w:r>
+        <w:t xml:space="preserve">{% </w:t>
       </w:r>
       <w:proofErr w:type="spellStart"/>
       <w:r>
@@ -2555,27 +2547,36 @@
       <w:r>
         <w:t xml:space="preserve">{% if </w:t>
       </w:r>
+      <w:r>
+        <w:t xml:space="preserve"> </w:t>
+      </w:r>
       <w:proofErr w:type="spellStart"/>
       <w:r>
-        <w:rPr>
-          <w:color w:val="00B0F0"/>
-        </w:rPr>
-        <w:t>levy_not_mine</w:t>
+        <w:t>dor</w:t>
+      </w:r>
+      <w:r>
+        <w:t>_take_ward_money</w:t>
       </w:r>
       <w:proofErr w:type="spellEnd"/>
       <w:r>
-        <w:t xml:space="preserve"> %}[X]{% else %}[  </w:t>
-      </w:r>
-      <w:proofErr w:type="gramStart"/>
-      <w:r>
-        <w:t>]{</w:t>
-      </w:r>
-      <w:proofErr w:type="gramEnd"/>
-      <w:r>
-        <w:t xml:space="preserve">% </w:t>
+        <w:t xml:space="preserve"> is defined and</w:t>
+      </w:r>
+      <w:r>
+        <w:t xml:space="preserve"> </w:t>
       </w:r>
       <w:proofErr w:type="spellStart"/>
       <w:r>
+        <w:t>dor_take_ward_money</w:t>
+      </w:r>
+      <w:proofErr w:type="spellEnd"/>
+      <w:r>
+        <w:t xml:space="preserve"> </w:t>
+      </w:r>
+      <w:r>
+        <w:t xml:space="preserve">%}[X]{% else %}[  ]{% </w:t>
+      </w:r>
+      <w:proofErr w:type="spellStart"/>
+      <w:r>
         <w:t>endif</w:t>
       </w:r>
       <w:proofErr w:type="spellEnd"/>
@@ -2586,12 +2587,7 @@
         <w:t xml:space="preserve">  </w:t>
       </w:r>
       <w:r>
-        <w:t>DOR took money from my bank account and the money does not belong to me. I am the court appointed conservator or guardian for money that belongs to someone else. (You cannot ask for a review if the money is in a joint account that belo</w:t>
-      </w:r>
-      <w:bookmarkStart w:id="0" w:name="_GoBack"/>
-      <w:bookmarkEnd w:id="0"/>
-      <w:r>
-        <w:t>ngs to you and another person).</w:t>
+        <w:t>DOR took money from my bank account and the money does not belong to me. I am the court appointed conservator or guardian for money that belongs to someone else. (You cannot ask for a review if the money is in a joint account that belongs to you and another person).</w:t>
       </w:r>
     </w:p>
     <w:p>

</xml_diff>